<commit_message>
Small changes, still need to connect between both clients
</commit_message>
<xml_diff>
--- a/protocol.docx
+++ b/protocol.docx
@@ -33,15 +33,7 @@
         <w:ind w:right="90"/>
       </w:pPr>
       <w:r>
-        <w:t>User1 sends out to server (</w:t>
-      </w:r>
-      <w:proofErr w:type="gramStart"/>
-      <w:r>
-        <w:t>con,user</w:t>
-      </w:r>
-      <w:proofErr w:type="gramEnd"/>
-      <w:r>
-        <w:t>2</w:t>
+        <w:t>User1 sends out to server (con,user2</w:t>
       </w:r>
       <w:r>
         <w:t>uid</w:t>
@@ -77,9 +69,15 @@
       <w:r>
         <w:t>accepts</w:t>
       </w:r>
+      <w:r>
+        <w:t xml:space="preserve"> it sends (01</w:t>
+      </w:r>
       <w:bookmarkStart w:id="0" w:name="_GoBack"/>
       <w:bookmarkEnd w:id="0"/>
       <w:r>
+        <w:t>)</w:t>
+      </w:r>
+      <w:r>
         <w:t xml:space="preserve"> the server connects betwee</w:t>
       </w:r>
       <w:r>
@@ -88,19 +86,15 @@
       <w:r>
         <w:t xml:space="preserve"> sending each user (</w:t>
       </w:r>
-      <w:proofErr w:type="spellStart"/>
-      <w:proofErr w:type="gramStart"/>
       <w:r>
         <w:t>d</w:t>
       </w:r>
       <w:r>
         <w:t>est,userip</w:t>
       </w:r>
-      <w:proofErr w:type="gramEnd"/>
       <w:r>
         <w:t>:userport</w:t>
       </w:r>
-      <w:proofErr w:type="spellEnd"/>
       <w:r>
         <w:t>)</w:t>
       </w:r>
@@ -127,26 +121,13 @@
         </w:numPr>
       </w:pPr>
       <w:r>
-        <w:t>When user first connects he sends his ID and pass to the server (</w:t>
-      </w:r>
-      <w:proofErr w:type="spellStart"/>
-      <w:proofErr w:type="gramStart"/>
-      <w:r>
-        <w:t>sgin,</w:t>
+        <w:t>When user first connects he sends his ID and pass to the server (sgin,</w:t>
       </w:r>
       <w:r>
         <w:t>U</w:t>
       </w:r>
       <w:r>
-        <w:t>ID</w:t>
-      </w:r>
-      <w:proofErr w:type="gramEnd"/>
-      <w:r>
-        <w:t>,pass</w:t>
-      </w:r>
-      <w:proofErr w:type="spellEnd"/>
-      <w:r>
-        <w:t>)</w:t>
+        <w:t>ID,pass)</w:t>
       </w:r>
     </w:p>
     <w:p>
@@ -177,21 +158,13 @@
         <w:t xml:space="preserve"> don’t match</w:t>
       </w:r>
       <w:r>
-        <w:t xml:space="preserve"> server sends (</w:t>
-      </w:r>
-      <w:proofErr w:type="gramStart"/>
-      <w:r>
-        <w:t>00,new</w:t>
+        <w:t xml:space="preserve"> server sends (00,new</w:t>
       </w:r>
       <w:r>
         <w:t>U</w:t>
       </w:r>
       <w:r>
-        <w:t>ID</w:t>
-      </w:r>
-      <w:proofErr w:type="gramEnd"/>
-      <w:r>
-        <w:t>) an</w:t>
+        <w:t>ID) an</w:t>
       </w:r>
       <w:r>
         <w:t xml:space="preserve">d waits for a new </w:t>
@@ -248,26 +221,13 @@
         <w:spacing w:after="54"/>
       </w:pPr>
       <w:r>
-        <w:t>If a user wants to change password he sends out (</w:t>
-      </w:r>
-      <w:proofErr w:type="spellStart"/>
-      <w:proofErr w:type="gramStart"/>
-      <w:r>
-        <w:t>nps,</w:t>
+        <w:t>If a user wants to change password he sends out (nps,</w:t>
       </w:r>
       <w:r>
         <w:t>U</w:t>
       </w:r>
       <w:r>
-        <w:t>ID</w:t>
-      </w:r>
-      <w:proofErr w:type="gramEnd"/>
-      <w:r>
-        <w:t>,pass</w:t>
-      </w:r>
-      <w:proofErr w:type="spellEnd"/>
-      <w:r>
-        <w:t>) and the server updates it and returns (01) in case it succeeded and (02) if failed.</w:t>
+        <w:t>ID,pass) and the server updates it and returns (01) in case it succeeded and (02) if failed.</w:t>
       </w:r>
     </w:p>
     <w:sectPr>

</xml_diff>

<commit_message>
server should work well with p2p request
</commit_message>
<xml_diff>
--- a/protocol.docx
+++ b/protocol.docx
@@ -42,7 +42,10 @@
         <w:t xml:space="preserve">) and server sends </w:t>
       </w:r>
       <w:r>
-        <w:t>(req,user1uid) to user2 and waits for response (01 ok, 02 reject)</w:t>
+        <w:t xml:space="preserve">(req,user1uid) </w:t>
+      </w:r>
+      <w:r>
+        <w:t>to user2</w:t>
       </w:r>
     </w:p>
     <w:p>
@@ -70,38 +73,59 @@
         <w:t>accepts</w:t>
       </w:r>
       <w:r>
-        <w:t xml:space="preserve"> it sends (01</w:t>
+        <w:t xml:space="preserve"> it sends</w:t>
+      </w:r>
+      <w:r>
+        <w:t xml:space="preserve"> the server connects betwee</w:t>
+      </w:r>
+      <w:r>
+        <w:t>n them by</w:t>
+      </w:r>
+      <w:r>
+        <w:t xml:space="preserve"> sending each user (</w:t>
+      </w:r>
+      <w:r>
+        <w:t>acc,</w:t>
+      </w:r>
+      <w:r>
+        <w:t>user</w:t>
+      </w:r>
+      <w:r>
+        <w:t>uid</w:t>
+      </w:r>
+      <w:r>
+        <w:t>,userip</w:t>
+      </w:r>
+      <w:r>
+        <w:t>:userport</w:t>
+      </w:r>
+      <w:r>
+        <w:t>)</w:t>
+      </w:r>
+    </w:p>
+    <w:p>
+      <w:pPr>
+        <w:pStyle w:val="a3"/>
+      </w:pPr>
+    </w:p>
+    <w:p>
+      <w:pPr>
+        <w:pStyle w:val="a3"/>
+        <w:numPr>
+          <w:ilvl w:val="0"/>
+          <w:numId w:val="2"/>
+        </w:numPr>
+        <w:ind w:left="360" w:right="90" w:firstLine="0"/>
+      </w:pPr>
+      <w:r>
+        <w:t>If user2 rejects it doesn’t send anything</w:t>
       </w:r>
       <w:bookmarkStart w:id="0" w:name="_GoBack"/>
       <w:bookmarkEnd w:id="0"/>
-      <w:r>
-        <w:t>)</w:t>
-      </w:r>
-      <w:r>
-        <w:t xml:space="preserve"> the server connects betwee</w:t>
-      </w:r>
-      <w:r>
-        <w:t>n them by</w:t>
-      </w:r>
-      <w:r>
-        <w:t xml:space="preserve"> sending each user (</w:t>
-      </w:r>
-      <w:r>
-        <w:t>d</w:t>
-      </w:r>
-      <w:r>
-        <w:t>est,userip</w:t>
-      </w:r>
-      <w:r>
-        <w:t>:userport</w:t>
-      </w:r>
-      <w:r>
-        <w:t>)</w:t>
-      </w:r>
-    </w:p>
-    <w:p>
-      <w:pPr>
-        <w:ind w:left="360" w:right="90" w:firstLine="0"/>
+    </w:p>
+    <w:p>
+      <w:pPr>
+        <w:ind w:right="90"/>
       </w:pPr>
     </w:p>
     <w:p>

</xml_diff>

<commit_message>
P2P connection works :)
</commit_message>
<xml_diff>
--- a/protocol.docx
+++ b/protocol.docx
@@ -76,7 +76,46 @@
         <w:t xml:space="preserve"> it sends</w:t>
       </w:r>
       <w:r>
-        <w:t xml:space="preserve"> the server connects betwee</w:t>
+        <w:t xml:space="preserve"> (</w:t>
+      </w:r>
+      <w:r>
+        <w:t>acc</w:t>
+      </w:r>
+      <w:r>
+        <w:t>,user1uid)</w:t>
+      </w:r>
+      <w:r>
+        <w:t xml:space="preserve"> </w:t>
+      </w:r>
+      <w:r>
+        <w:t xml:space="preserve">to </w:t>
+      </w:r>
+      <w:r>
+        <w:t>the server</w:t>
+      </w:r>
+      <w:r>
+        <w:t>.</w:t>
+      </w:r>
+      <w:r>
+        <w:t xml:space="preserve"> </w:t>
+      </w:r>
+      <w:r>
+        <w:t>The server sends (acc,user2</w:t>
+      </w:r>
+      <w:r>
+        <w:t>uid</w:t>
+      </w:r>
+      <w:r>
+        <w:t xml:space="preserve">) to user1 </w:t>
+      </w:r>
+      <w:r>
+        <w:t>and</w:t>
+      </w:r>
+      <w:r>
+        <w:t xml:space="preserve"> </w:t>
+      </w:r>
+      <w:r>
+        <w:t>connects betwee</w:t>
       </w:r>
       <w:r>
         <w:t>n them by</w:t>
@@ -85,7 +124,10 @@
         <w:t xml:space="preserve"> sending each user (</w:t>
       </w:r>
       <w:r>
-        <w:t>acc,</w:t>
+        <w:t>inf</w:t>
+      </w:r>
+      <w:r>
+        <w:t>,</w:t>
       </w:r>
       <w:r>
         <w:t>user</w:t>
@@ -97,8 +139,13 @@
         <w:t>,userip</w:t>
       </w:r>
       <w:r>
-        <w:t>:userport</w:t>
-      </w:r>
+        <w:t>,</w:t>
+      </w:r>
+      <w:r>
+        <w:t>userport</w:t>
+      </w:r>
+      <w:bookmarkStart w:id="0" w:name="_GoBack"/>
+      <w:bookmarkEnd w:id="0"/>
       <w:r>
         <w:t>)</w:t>
       </w:r>
@@ -120,8 +167,6 @@
       <w:r>
         <w:t>If user2 rejects it doesn’t send anything</w:t>
       </w:r>
-      <w:bookmarkStart w:id="0" w:name="_GoBack"/>
-      <w:bookmarkEnd w:id="0"/>
     </w:p>
     <w:p>
       <w:pPr>

</xml_diff>